<commit_message>
adding project word document
</commit_message>
<xml_diff>
--- a/Donogh Project 1.docx
+++ b/Donogh Project 1.docx
@@ -16,7 +16,7 @@
             <wp:cNvGraphicFramePr/>
             <a:graphic xmlns:a="http://schemas.openxmlformats.org/drawingml/2006/main">
               <a:graphicData uri="http://schemas.openxmlformats.org/drawingml/2006/diagram">
-                <dgm:relIds xmlns:dgm="http://schemas.openxmlformats.org/drawingml/2006/diagram" xmlns:r="http://schemas.openxmlformats.org/officeDocument/2006/relationships" r:dm="rId6" r:lo="rId7" r:qs="rId8" r:cs="rId9"/>
+                <dgm:relIds xmlns:dgm="http://schemas.openxmlformats.org/drawingml/2006/diagram" xmlns:r="http://schemas.openxmlformats.org/officeDocument/2006/relationships" r:dm="rId7" r:lo="rId8" r:qs="rId9" r:cs="rId10"/>
               </a:graphicData>
             </a:graphic>
           </wp:inline>
@@ -38,22 +38,760 @@
             <wp:cNvGraphicFramePr/>
             <a:graphic xmlns:a="http://schemas.openxmlformats.org/drawingml/2006/main">
               <a:graphicData uri="http://schemas.openxmlformats.org/drawingml/2006/diagram">
-                <dgm:relIds xmlns:dgm="http://schemas.openxmlformats.org/drawingml/2006/diagram" xmlns:r="http://schemas.openxmlformats.org/officeDocument/2006/relationships" r:dm="rId11" r:lo="rId12" r:qs="rId13" r:cs="rId14"/>
+                <dgm:relIds xmlns:dgm="http://schemas.openxmlformats.org/drawingml/2006/diagram" xmlns:r="http://schemas.openxmlformats.org/officeDocument/2006/relationships" r:dm="rId12" r:lo="rId13" r:qs="rId14" r:cs="rId15"/>
               </a:graphicData>
             </a:graphic>
           </wp:inline>
         </w:drawing>
       </w:r>
       <w:r>
-        <w:t>hkjbhjv</w:t>
-      </w:r>
-      <w:r>
         <w:br w:type="page"/>
       </w:r>
     </w:p>
     <w:p/>
+    <w:p>
+      <w:pPr>
+        <w:autoSpaceDE w:val="0"/>
+        <w:autoSpaceDN w:val="0"/>
+        <w:adjustRightInd w:val="0"/>
+        <w:spacing w:after="400"/>
+        <w:rPr>
+          <w:rFonts w:ascii="Helvetica Neue" w:hAnsi="Helvetica Neue" w:cs="Helvetica Neue"/>
+          <w:color w:val="000000" w:themeColor="text1"/>
+          <w:sz w:val="32"/>
+          <w:szCs w:val="32"/>
+        </w:rPr>
+      </w:pPr>
+      <w:r>
+        <w:rPr>
+          <w:rFonts w:ascii="System Font" w:hAnsi="System Font" w:cs="System Font"/>
+          <w:b/>
+          <w:bCs/>
+          <w:color w:val="000000" w:themeColor="text1"/>
+          <w:sz w:val="32"/>
+          <w:szCs w:val="32"/>
+        </w:rPr>
+        <w:t>Project Title:</w:t>
+      </w:r>
+      <w:r>
+        <w:rPr>
+          <w:rFonts w:ascii="Helvetica Neue" w:hAnsi="Helvetica Neue" w:cs="Helvetica Neue"/>
+          <w:color w:val="000000" w:themeColor="text1"/>
+          <w:sz w:val="32"/>
+          <w:szCs w:val="32"/>
+        </w:rPr>
+        <w:t xml:space="preserve"> My Musical Interests Through </w:t>
+      </w:r>
+      <w:proofErr w:type="gramStart"/>
+      <w:r>
+        <w:rPr>
+          <w:rFonts w:ascii="Helvetica Neue" w:hAnsi="Helvetica Neue" w:cs="Helvetica Neue"/>
+          <w:color w:val="000000" w:themeColor="text1"/>
+          <w:sz w:val="32"/>
+          <w:szCs w:val="32"/>
+        </w:rPr>
+        <w:t>The</w:t>
+      </w:r>
+      <w:proofErr w:type="gramEnd"/>
+      <w:r>
+        <w:rPr>
+          <w:rFonts w:ascii="Helvetica Neue" w:hAnsi="Helvetica Neue" w:cs="Helvetica Neue"/>
+          <w:color w:val="000000" w:themeColor="text1"/>
+          <w:sz w:val="32"/>
+          <w:szCs w:val="32"/>
+        </w:rPr>
+        <w:t xml:space="preserve"> Decades</w:t>
+      </w:r>
+    </w:p>
+    <w:p>
+      <w:pPr>
+        <w:autoSpaceDE w:val="0"/>
+        <w:autoSpaceDN w:val="0"/>
+        <w:adjustRightInd w:val="0"/>
+        <w:spacing w:after="400"/>
+        <w:rPr>
+          <w:rFonts w:ascii="Helvetica Neue" w:hAnsi="Helvetica Neue" w:cs="Helvetica Neue"/>
+          <w:color w:val="000000" w:themeColor="text1"/>
+          <w:sz w:val="32"/>
+          <w:szCs w:val="32"/>
+        </w:rPr>
+      </w:pPr>
+      <w:r>
+        <w:rPr>
+          <w:rFonts w:ascii="System Font" w:hAnsi="System Font" w:cs="System Font"/>
+          <w:b/>
+          <w:bCs/>
+          <w:color w:val="000000" w:themeColor="text1"/>
+          <w:sz w:val="32"/>
+          <w:szCs w:val="32"/>
+        </w:rPr>
+        <w:t>Description:</w:t>
+      </w:r>
+      <w:r>
+        <w:rPr>
+          <w:rFonts w:ascii="Helvetica Neue" w:hAnsi="Helvetica Neue" w:cs="Helvetica Neue"/>
+          <w:color w:val="000000" w:themeColor="text1"/>
+          <w:sz w:val="32"/>
+          <w:szCs w:val="32"/>
+        </w:rPr>
+        <w:t xml:space="preserve"> The project aims to create a web page that showcases the author's musical interests across different decades. It includes sections for navigation, a login form, and content about music from the 70s, 80s, and 90s.</w:t>
+      </w:r>
+    </w:p>
+    <w:p>
+      <w:pPr>
+        <w:autoSpaceDE w:val="0"/>
+        <w:autoSpaceDN w:val="0"/>
+        <w:adjustRightInd w:val="0"/>
+        <w:spacing w:after="400"/>
+        <w:rPr>
+          <w:rFonts w:ascii="Helvetica Neue" w:hAnsi="Helvetica Neue" w:cs="Helvetica Neue"/>
+          <w:color w:val="000000" w:themeColor="text1"/>
+          <w:sz w:val="32"/>
+          <w:szCs w:val="32"/>
+        </w:rPr>
+      </w:pPr>
+      <w:r>
+        <w:rPr>
+          <w:rFonts w:ascii="System Font" w:hAnsi="System Font" w:cs="System Font"/>
+          <w:b/>
+          <w:bCs/>
+          <w:color w:val="000000" w:themeColor="text1"/>
+          <w:sz w:val="32"/>
+          <w:szCs w:val="32"/>
+        </w:rPr>
+        <w:t>HTML Structure:</w:t>
+      </w:r>
+    </w:p>
+    <w:p>
+      <w:pPr>
+        <w:numPr>
+          <w:ilvl w:val="0"/>
+          <w:numId w:val="1"/>
+        </w:numPr>
+        <w:tabs>
+          <w:tab w:val="left" w:pos="220"/>
+          <w:tab w:val="left" w:pos="720"/>
+        </w:tabs>
+        <w:autoSpaceDE w:val="0"/>
+        <w:autoSpaceDN w:val="0"/>
+        <w:adjustRightInd w:val="0"/>
+        <w:ind w:hanging="720"/>
+        <w:rPr>
+          <w:rFonts w:ascii="Helvetica Neue" w:hAnsi="Helvetica Neue" w:cs="Helvetica Neue"/>
+          <w:color w:val="000000" w:themeColor="text1"/>
+          <w:sz w:val="32"/>
+          <w:szCs w:val="32"/>
+        </w:rPr>
+      </w:pPr>
+      <w:r>
+        <w:rPr>
+          <w:rFonts w:ascii="System Font" w:hAnsi="System Font" w:cs="System Font"/>
+          <w:b/>
+          <w:bCs/>
+          <w:color w:val="000000" w:themeColor="text1"/>
+          <w:kern w:val="1"/>
+          <w:sz w:val="32"/>
+          <w:szCs w:val="32"/>
+        </w:rPr>
+        <w:tab/>
+      </w:r>
+      <w:r>
+        <w:rPr>
+          <w:rFonts w:ascii="System Font" w:hAnsi="System Font" w:cs="System Font"/>
+          <w:b/>
+          <w:bCs/>
+          <w:color w:val="000000" w:themeColor="text1"/>
+          <w:kern w:val="1"/>
+          <w:sz w:val="32"/>
+          <w:szCs w:val="32"/>
+        </w:rPr>
+        <w:tab/>
+      </w:r>
+      <w:r>
+        <w:rPr>
+          <w:rFonts w:ascii="System Font" w:hAnsi="System Font" w:cs="System Font"/>
+          <w:b/>
+          <w:bCs/>
+          <w:color w:val="000000" w:themeColor="text1"/>
+          <w:sz w:val="32"/>
+          <w:szCs w:val="32"/>
+        </w:rPr>
+        <w:t>Document Type Declaration (DOCTYPE):</w:t>
+      </w:r>
+      <w:r>
+        <w:rPr>
+          <w:rFonts w:ascii="Helvetica Neue" w:hAnsi="Helvetica Neue" w:cs="Helvetica Neue"/>
+          <w:color w:val="000000" w:themeColor="text1"/>
+          <w:sz w:val="32"/>
+          <w:szCs w:val="32"/>
+        </w:rPr>
+        <w:t xml:space="preserve"> Declares the document as HTML5.</w:t>
+      </w:r>
+    </w:p>
+    <w:p>
+      <w:pPr>
+        <w:numPr>
+          <w:ilvl w:val="0"/>
+          <w:numId w:val="1"/>
+        </w:numPr>
+        <w:tabs>
+          <w:tab w:val="left" w:pos="220"/>
+          <w:tab w:val="left" w:pos="720"/>
+        </w:tabs>
+        <w:autoSpaceDE w:val="0"/>
+        <w:autoSpaceDN w:val="0"/>
+        <w:adjustRightInd w:val="0"/>
+        <w:ind w:hanging="720"/>
+        <w:rPr>
+          <w:rFonts w:ascii="Helvetica Neue" w:hAnsi="Helvetica Neue" w:cs="Helvetica Neue"/>
+          <w:color w:val="000000" w:themeColor="text1"/>
+          <w:sz w:val="32"/>
+          <w:szCs w:val="32"/>
+        </w:rPr>
+      </w:pPr>
+      <w:r>
+        <w:rPr>
+          <w:rFonts w:ascii="System Font" w:hAnsi="System Font" w:cs="System Font"/>
+          <w:b/>
+          <w:bCs/>
+          <w:color w:val="000000" w:themeColor="text1"/>
+          <w:kern w:val="1"/>
+          <w:sz w:val="32"/>
+          <w:szCs w:val="32"/>
+        </w:rPr>
+        <w:tab/>
+      </w:r>
+      <w:r>
+        <w:rPr>
+          <w:rFonts w:ascii="System Font" w:hAnsi="System Font" w:cs="System Font"/>
+          <w:b/>
+          <w:bCs/>
+          <w:color w:val="000000" w:themeColor="text1"/>
+          <w:kern w:val="1"/>
+          <w:sz w:val="32"/>
+          <w:szCs w:val="32"/>
+        </w:rPr>
+        <w:tab/>
+      </w:r>
+      <w:r>
+        <w:rPr>
+          <w:rFonts w:ascii="System Font" w:hAnsi="System Font" w:cs="System Font"/>
+          <w:b/>
+          <w:bCs/>
+          <w:color w:val="000000" w:themeColor="text1"/>
+          <w:sz w:val="32"/>
+          <w:szCs w:val="32"/>
+        </w:rPr>
+        <w:t>Language Attribute (lang):</w:t>
+      </w:r>
+      <w:r>
+        <w:rPr>
+          <w:rFonts w:ascii="Helvetica Neue" w:hAnsi="Helvetica Neue" w:cs="Helvetica Neue"/>
+          <w:color w:val="000000" w:themeColor="text1"/>
+          <w:sz w:val="32"/>
+          <w:szCs w:val="32"/>
+        </w:rPr>
+        <w:t xml:space="preserve"> Specifies the language of the document as English.</w:t>
+      </w:r>
+    </w:p>
+    <w:p>
+      <w:pPr>
+        <w:numPr>
+          <w:ilvl w:val="1"/>
+          <w:numId w:val="1"/>
+        </w:numPr>
+        <w:tabs>
+          <w:tab w:val="left" w:pos="940"/>
+          <w:tab w:val="left" w:pos="1440"/>
+        </w:tabs>
+        <w:autoSpaceDE w:val="0"/>
+        <w:autoSpaceDN w:val="0"/>
+        <w:adjustRightInd w:val="0"/>
+        <w:ind w:hanging="1440"/>
+        <w:rPr>
+          <w:rFonts w:ascii="Helvetica Neue" w:hAnsi="Helvetica Neue" w:cs="Helvetica Neue"/>
+          <w:color w:val="000000" w:themeColor="text1"/>
+          <w:sz w:val="32"/>
+          <w:szCs w:val="32"/>
+        </w:rPr>
+      </w:pPr>
+      <w:r>
+        <w:rPr>
+          <w:rFonts w:ascii="System Font" w:hAnsi="System Font" w:cs="System Font"/>
+          <w:b/>
+          <w:bCs/>
+          <w:color w:val="000000" w:themeColor="text1"/>
+          <w:sz w:val="32"/>
+          <w:szCs w:val="32"/>
+        </w:rPr>
+        <w:t>Head Section:</w:t>
+      </w:r>
+    </w:p>
+    <w:p>
+      <w:pPr>
+        <w:numPr>
+          <w:ilvl w:val="1"/>
+          <w:numId w:val="1"/>
+        </w:numPr>
+        <w:tabs>
+          <w:tab w:val="left" w:pos="940"/>
+          <w:tab w:val="left" w:pos="1440"/>
+        </w:tabs>
+        <w:autoSpaceDE w:val="0"/>
+        <w:autoSpaceDN w:val="0"/>
+        <w:adjustRightInd w:val="0"/>
+        <w:ind w:hanging="1440"/>
+        <w:rPr>
+          <w:rFonts w:ascii="Helvetica Neue" w:hAnsi="Helvetica Neue" w:cs="Helvetica Neue"/>
+          <w:color w:val="000000" w:themeColor="text1"/>
+          <w:sz w:val="32"/>
+          <w:szCs w:val="32"/>
+        </w:rPr>
+      </w:pPr>
+      <w:r>
+        <w:rPr>
+          <w:rFonts w:ascii="System Font" w:hAnsi="System Font" w:cs="System Font"/>
+          <w:b/>
+          <w:bCs/>
+          <w:color w:val="000000" w:themeColor="text1"/>
+          <w:sz w:val="32"/>
+          <w:szCs w:val="32"/>
+        </w:rPr>
+        <w:t>Title:</w:t>
+      </w:r>
+      <w:r>
+        <w:rPr>
+          <w:rFonts w:ascii="Helvetica Neue" w:hAnsi="Helvetica Neue" w:cs="Helvetica Neue"/>
+          <w:color w:val="000000" w:themeColor="text1"/>
+          <w:sz w:val="32"/>
+          <w:szCs w:val="32"/>
+        </w:rPr>
+        <w:t xml:space="preserve"> Sets the title of the web page.</w:t>
+      </w:r>
+    </w:p>
+    <w:p>
+      <w:pPr>
+        <w:numPr>
+          <w:ilvl w:val="1"/>
+          <w:numId w:val="1"/>
+        </w:numPr>
+        <w:tabs>
+          <w:tab w:val="left" w:pos="940"/>
+          <w:tab w:val="left" w:pos="1440"/>
+        </w:tabs>
+        <w:autoSpaceDE w:val="0"/>
+        <w:autoSpaceDN w:val="0"/>
+        <w:adjustRightInd w:val="0"/>
+        <w:ind w:hanging="1440"/>
+        <w:rPr>
+          <w:rFonts w:ascii="Helvetica Neue" w:hAnsi="Helvetica Neue" w:cs="Helvetica Neue"/>
+          <w:color w:val="000000" w:themeColor="text1"/>
+          <w:sz w:val="32"/>
+          <w:szCs w:val="32"/>
+        </w:rPr>
+      </w:pPr>
+      <w:r>
+        <w:rPr>
+          <w:rFonts w:ascii="System Font" w:hAnsi="System Font" w:cs="System Font"/>
+          <w:b/>
+          <w:bCs/>
+          <w:color w:val="000000" w:themeColor="text1"/>
+          <w:sz w:val="32"/>
+          <w:szCs w:val="32"/>
+        </w:rPr>
+        <w:t>Meta Charset:</w:t>
+      </w:r>
+      <w:r>
+        <w:rPr>
+          <w:rFonts w:ascii="Helvetica Neue" w:hAnsi="Helvetica Neue" w:cs="Helvetica Neue"/>
+          <w:color w:val="000000" w:themeColor="text1"/>
+          <w:sz w:val="32"/>
+          <w:szCs w:val="32"/>
+        </w:rPr>
+        <w:t xml:space="preserve"> Defines the character encoding of the document as UTF-8.</w:t>
+      </w:r>
+    </w:p>
+    <w:p>
+      <w:pPr>
+        <w:numPr>
+          <w:ilvl w:val="1"/>
+          <w:numId w:val="1"/>
+        </w:numPr>
+        <w:tabs>
+          <w:tab w:val="left" w:pos="940"/>
+          <w:tab w:val="left" w:pos="1440"/>
+        </w:tabs>
+        <w:autoSpaceDE w:val="0"/>
+        <w:autoSpaceDN w:val="0"/>
+        <w:adjustRightInd w:val="0"/>
+        <w:ind w:hanging="1440"/>
+        <w:rPr>
+          <w:rFonts w:ascii="Helvetica Neue" w:hAnsi="Helvetica Neue" w:cs="Helvetica Neue"/>
+          <w:color w:val="000000" w:themeColor="text1"/>
+          <w:sz w:val="32"/>
+          <w:szCs w:val="32"/>
+        </w:rPr>
+      </w:pPr>
+      <w:r>
+        <w:rPr>
+          <w:rFonts w:ascii="System Font" w:hAnsi="System Font" w:cs="System Font"/>
+          <w:b/>
+          <w:bCs/>
+          <w:color w:val="000000" w:themeColor="text1"/>
+          <w:sz w:val="32"/>
+          <w:szCs w:val="32"/>
+        </w:rPr>
+        <w:t>Viewport Meta Tag:</w:t>
+      </w:r>
+      <w:r>
+        <w:rPr>
+          <w:rFonts w:ascii="Helvetica Neue" w:hAnsi="Helvetica Neue" w:cs="Helvetica Neue"/>
+          <w:color w:val="000000" w:themeColor="text1"/>
+          <w:sz w:val="32"/>
+          <w:szCs w:val="32"/>
+        </w:rPr>
+        <w:t xml:space="preserve"> Sets the initial viewport scale for responsive design.</w:t>
+      </w:r>
+    </w:p>
+    <w:p>
+      <w:pPr>
+        <w:numPr>
+          <w:ilvl w:val="1"/>
+          <w:numId w:val="1"/>
+        </w:numPr>
+        <w:tabs>
+          <w:tab w:val="left" w:pos="940"/>
+          <w:tab w:val="left" w:pos="1440"/>
+        </w:tabs>
+        <w:autoSpaceDE w:val="0"/>
+        <w:autoSpaceDN w:val="0"/>
+        <w:adjustRightInd w:val="0"/>
+        <w:ind w:hanging="1440"/>
+        <w:rPr>
+          <w:rFonts w:ascii="Helvetica Neue" w:hAnsi="Helvetica Neue" w:cs="Helvetica Neue"/>
+          <w:color w:val="000000" w:themeColor="text1"/>
+          <w:sz w:val="32"/>
+          <w:szCs w:val="32"/>
+        </w:rPr>
+      </w:pPr>
+      <w:r>
+        <w:rPr>
+          <w:rFonts w:ascii="System Font" w:hAnsi="System Font" w:cs="System Font"/>
+          <w:b/>
+          <w:bCs/>
+          <w:color w:val="000000" w:themeColor="text1"/>
+          <w:sz w:val="32"/>
+          <w:szCs w:val="32"/>
+        </w:rPr>
+        <w:t>External Stylesheet Link:</w:t>
+      </w:r>
+      <w:r>
+        <w:rPr>
+          <w:rFonts w:ascii="Helvetica Neue" w:hAnsi="Helvetica Neue" w:cs="Helvetica Neue"/>
+          <w:color w:val="000000" w:themeColor="text1"/>
+          <w:sz w:val="32"/>
+          <w:szCs w:val="32"/>
+        </w:rPr>
+        <w:t xml:space="preserve"> Links to an external CSS file named "style.css."</w:t>
+      </w:r>
+    </w:p>
+    <w:p>
+      <w:pPr>
+        <w:numPr>
+          <w:ilvl w:val="1"/>
+          <w:numId w:val="1"/>
+        </w:numPr>
+        <w:tabs>
+          <w:tab w:val="left" w:pos="940"/>
+          <w:tab w:val="left" w:pos="1440"/>
+        </w:tabs>
+        <w:autoSpaceDE w:val="0"/>
+        <w:autoSpaceDN w:val="0"/>
+        <w:adjustRightInd w:val="0"/>
+        <w:ind w:hanging="1440"/>
+        <w:rPr>
+          <w:rFonts w:ascii="Helvetica Neue" w:hAnsi="Helvetica Neue" w:cs="Helvetica Neue"/>
+          <w:color w:val="000000" w:themeColor="text1"/>
+          <w:sz w:val="32"/>
+          <w:szCs w:val="32"/>
+        </w:rPr>
+      </w:pPr>
+      <w:r>
+        <w:rPr>
+          <w:rFonts w:ascii="System Font" w:hAnsi="System Font" w:cs="System Font"/>
+          <w:b/>
+          <w:bCs/>
+          <w:color w:val="000000" w:themeColor="text1"/>
+          <w:sz w:val="32"/>
+          <w:szCs w:val="32"/>
+        </w:rPr>
+        <w:t>Internal Styles:</w:t>
+      </w:r>
+      <w:r>
+        <w:rPr>
+          <w:rFonts w:ascii="Helvetica Neue" w:hAnsi="Helvetica Neue" w:cs="Helvetica Neue"/>
+          <w:color w:val="000000" w:themeColor="text1"/>
+          <w:sz w:val="32"/>
+          <w:szCs w:val="32"/>
+        </w:rPr>
+        <w:t xml:space="preserve"> Contains additional CSS styles within </w:t>
+      </w:r>
+      <w:r>
+        <w:rPr>
+          <w:rFonts w:ascii="Monaco" w:hAnsi="Monaco" w:cs="Monaco"/>
+          <w:color w:val="000000" w:themeColor="text1"/>
+          <w:sz w:val="28"/>
+          <w:szCs w:val="28"/>
+        </w:rPr>
+        <w:t>&lt;style&gt;</w:t>
+      </w:r>
+      <w:r>
+        <w:rPr>
+          <w:rFonts w:ascii="Helvetica Neue" w:hAnsi="Helvetica Neue" w:cs="Helvetica Neue"/>
+          <w:color w:val="000000" w:themeColor="text1"/>
+          <w:sz w:val="32"/>
+          <w:szCs w:val="32"/>
+        </w:rPr>
+        <w:t xml:space="preserve"> tags.</w:t>
+      </w:r>
+    </w:p>
+    <w:p>
+      <w:pPr>
+        <w:numPr>
+          <w:ilvl w:val="1"/>
+          <w:numId w:val="1"/>
+        </w:numPr>
+        <w:tabs>
+          <w:tab w:val="left" w:pos="940"/>
+          <w:tab w:val="left" w:pos="1440"/>
+        </w:tabs>
+        <w:autoSpaceDE w:val="0"/>
+        <w:autoSpaceDN w:val="0"/>
+        <w:adjustRightInd w:val="0"/>
+        <w:ind w:hanging="1440"/>
+        <w:rPr>
+          <w:rFonts w:ascii="Helvetica Neue" w:hAnsi="Helvetica Neue" w:cs="Helvetica Neue"/>
+          <w:color w:val="000000" w:themeColor="text1"/>
+          <w:sz w:val="32"/>
+          <w:szCs w:val="32"/>
+        </w:rPr>
+      </w:pPr>
+      <w:r>
+        <w:rPr>
+          <w:rFonts w:ascii="System Font" w:hAnsi="System Font" w:cs="System Font"/>
+          <w:b/>
+          <w:bCs/>
+          <w:color w:val="000000" w:themeColor="text1"/>
+          <w:sz w:val="32"/>
+          <w:szCs w:val="32"/>
+        </w:rPr>
+        <w:t>Body Content:</w:t>
+      </w:r>
+    </w:p>
+    <w:p>
+      <w:pPr>
+        <w:numPr>
+          <w:ilvl w:val="2"/>
+          <w:numId w:val="1"/>
+        </w:numPr>
+        <w:tabs>
+          <w:tab w:val="left" w:pos="1660"/>
+          <w:tab w:val="left" w:pos="2160"/>
+        </w:tabs>
+        <w:autoSpaceDE w:val="0"/>
+        <w:autoSpaceDN w:val="0"/>
+        <w:adjustRightInd w:val="0"/>
+        <w:ind w:hanging="2160"/>
+        <w:rPr>
+          <w:rFonts w:ascii="Helvetica Neue" w:hAnsi="Helvetica Neue" w:cs="Helvetica Neue"/>
+          <w:color w:val="000000" w:themeColor="text1"/>
+          <w:sz w:val="32"/>
+          <w:szCs w:val="32"/>
+        </w:rPr>
+      </w:pPr>
+      <w:r>
+        <w:rPr>
+          <w:rFonts w:ascii="System Font" w:hAnsi="System Font" w:cs="System Font"/>
+          <w:b/>
+          <w:bCs/>
+          <w:color w:val="000000" w:themeColor="text1"/>
+          <w:sz w:val="32"/>
+          <w:szCs w:val="32"/>
+        </w:rPr>
+        <w:t>Header Section:</w:t>
+      </w:r>
+    </w:p>
+    <w:p>
+      <w:pPr>
+        <w:numPr>
+          <w:ilvl w:val="2"/>
+          <w:numId w:val="1"/>
+        </w:numPr>
+        <w:tabs>
+          <w:tab w:val="left" w:pos="1660"/>
+          <w:tab w:val="left" w:pos="2160"/>
+        </w:tabs>
+        <w:autoSpaceDE w:val="0"/>
+        <w:autoSpaceDN w:val="0"/>
+        <w:adjustRightInd w:val="0"/>
+        <w:ind w:hanging="2160"/>
+        <w:rPr>
+          <w:rFonts w:ascii="Helvetica Neue" w:hAnsi="Helvetica Neue" w:cs="Helvetica Neue"/>
+          <w:color w:val="000000" w:themeColor="text1"/>
+          <w:sz w:val="32"/>
+          <w:szCs w:val="32"/>
+        </w:rPr>
+      </w:pPr>
+      <w:r>
+        <w:rPr>
+          <w:rFonts w:ascii="System Font" w:hAnsi="System Font" w:cs="System Font"/>
+          <w:b/>
+          <w:bCs/>
+          <w:color w:val="000000" w:themeColor="text1"/>
+          <w:sz w:val="32"/>
+          <w:szCs w:val="32"/>
+        </w:rPr>
+        <w:t>Header Text Container:</w:t>
+      </w:r>
+      <w:r>
+        <w:rPr>
+          <w:rFonts w:ascii="Helvetica Neue" w:hAnsi="Helvetica Neue" w:cs="Helvetica Neue"/>
+          <w:color w:val="000000" w:themeColor="text1"/>
+          <w:sz w:val="32"/>
+          <w:szCs w:val="32"/>
+        </w:rPr>
+        <w:t xml:space="preserve"> Contains the title "Music Hub."</w:t>
+      </w:r>
+    </w:p>
+    <w:p>
+      <w:pPr>
+        <w:numPr>
+          <w:ilvl w:val="2"/>
+          <w:numId w:val="1"/>
+        </w:numPr>
+        <w:tabs>
+          <w:tab w:val="left" w:pos="1660"/>
+          <w:tab w:val="left" w:pos="2160"/>
+        </w:tabs>
+        <w:autoSpaceDE w:val="0"/>
+        <w:autoSpaceDN w:val="0"/>
+        <w:adjustRightInd w:val="0"/>
+        <w:ind w:hanging="2160"/>
+        <w:rPr>
+          <w:rFonts w:ascii="Helvetica Neue" w:hAnsi="Helvetica Neue" w:cs="Helvetica Neue"/>
+          <w:color w:val="000000" w:themeColor="text1"/>
+          <w:sz w:val="32"/>
+          <w:szCs w:val="32"/>
+        </w:rPr>
+      </w:pPr>
+      <w:r>
+        <w:rPr>
+          <w:rFonts w:ascii="System Font" w:hAnsi="System Font" w:cs="System Font"/>
+          <w:b/>
+          <w:bCs/>
+          <w:color w:val="000000" w:themeColor="text1"/>
+          <w:sz w:val="32"/>
+          <w:szCs w:val="32"/>
+        </w:rPr>
+        <w:t>Header Image Container:</w:t>
+      </w:r>
+      <w:r>
+        <w:rPr>
+          <w:rFonts w:ascii="Helvetica Neue" w:hAnsi="Helvetica Neue" w:cs="Helvetica Neue"/>
+          <w:color w:val="000000" w:themeColor="text1"/>
+          <w:sz w:val="32"/>
+          <w:szCs w:val="32"/>
+        </w:rPr>
+        <w:t xml:space="preserve"> Displays a logo image for the "Music Hub."</w:t>
+      </w:r>
+    </w:p>
+    <w:p>
+      <w:pPr>
+        <w:numPr>
+          <w:ilvl w:val="1"/>
+          <w:numId w:val="1"/>
+        </w:numPr>
+        <w:tabs>
+          <w:tab w:val="left" w:pos="940"/>
+          <w:tab w:val="left" w:pos="1440"/>
+        </w:tabs>
+        <w:autoSpaceDE w:val="0"/>
+        <w:autoSpaceDN w:val="0"/>
+        <w:adjustRightInd w:val="0"/>
+        <w:ind w:hanging="1440"/>
+        <w:rPr>
+          <w:rFonts w:ascii="Helvetica Neue" w:hAnsi="Helvetica Neue" w:cs="Helvetica Neue"/>
+          <w:color w:val="000000" w:themeColor="text1"/>
+          <w:sz w:val="32"/>
+          <w:szCs w:val="32"/>
+        </w:rPr>
+      </w:pPr>
+      <w:r>
+        <w:rPr>
+          <w:rFonts w:ascii="System Font" w:hAnsi="System Font" w:cs="System Font"/>
+          <w:b/>
+          <w:bCs/>
+          <w:color w:val="000000" w:themeColor="text1"/>
+          <w:sz w:val="32"/>
+          <w:szCs w:val="32"/>
+        </w:rPr>
+        <w:t>Navigation Section:</w:t>
+      </w:r>
+      <w:r>
+        <w:rPr>
+          <w:rFonts w:ascii="Helvetica Neue" w:hAnsi="Helvetica Neue" w:cs="Helvetica Neue"/>
+          <w:color w:val="000000" w:themeColor="text1"/>
+          <w:sz w:val="32"/>
+          <w:szCs w:val="32"/>
+        </w:rPr>
+        <w:t xml:space="preserve"> Consists of links to different pages related to music from different decades.</w:t>
+      </w:r>
+    </w:p>
+    <w:p>
+      <w:pPr>
+        <w:numPr>
+          <w:ilvl w:val="1"/>
+          <w:numId w:val="1"/>
+        </w:numPr>
+        <w:tabs>
+          <w:tab w:val="left" w:pos="940"/>
+          <w:tab w:val="left" w:pos="1440"/>
+        </w:tabs>
+        <w:autoSpaceDE w:val="0"/>
+        <w:autoSpaceDN w:val="0"/>
+        <w:adjustRightInd w:val="0"/>
+        <w:ind w:hanging="1440"/>
+        <w:rPr>
+          <w:rFonts w:ascii="Helvetica Neue" w:hAnsi="Helvetica Neue" w:cs="Helvetica Neue"/>
+          <w:color w:val="000000" w:themeColor="text1"/>
+          <w:sz w:val="32"/>
+          <w:szCs w:val="32"/>
+        </w:rPr>
+      </w:pPr>
+      <w:r>
+        <w:rPr>
+          <w:rFonts w:ascii="System Font" w:hAnsi="System Font" w:cs="System Font"/>
+          <w:b/>
+          <w:bCs/>
+          <w:color w:val="000000" w:themeColor="text1"/>
+          <w:sz w:val="32"/>
+          <w:szCs w:val="32"/>
+        </w:rPr>
+        <w:t>Login Form:</w:t>
+      </w:r>
+      <w:r>
+        <w:rPr>
+          <w:rFonts w:ascii="Helvetica Neue" w:hAnsi="Helvetica Neue" w:cs="Helvetica Neue"/>
+          <w:color w:val="000000" w:themeColor="text1"/>
+          <w:sz w:val="32"/>
+          <w:szCs w:val="32"/>
+        </w:rPr>
+        <w:t xml:space="preserve"> Allows users to input a username and password for login.</w:t>
+      </w:r>
+    </w:p>
+    <w:p/>
     <w:sectPr>
-      <w:headerReference w:type="default" r:id="rId16"/>
+      <w:headerReference w:type="default" r:id="rId17"/>
       <w:pgSz w:w="11900" w:h="16840"/>
       <w:pgMar w:top="1440" w:right="1440" w:bottom="1440" w:left="1440" w:header="708" w:footer="708" w:gutter="0"/>
       <w:cols w:space="708"/>
@@ -123,6 +861,76 @@
     </w:r>
   </w:p>
 </w:hdr>
+</file>
+
+<file path=word/numbering.xml><?xml version="1.0" encoding="utf-8"?>
+<w:numbering xmlns:wpc="http://schemas.microsoft.com/office/word/2010/wordprocessingCanvas" xmlns:cx="http://schemas.microsoft.com/office/drawing/2014/chartex" xmlns:cx1="http://schemas.microsoft.com/office/drawing/2015/9/8/chartex" xmlns:cx2="http://schemas.microsoft.com/office/drawing/2015/10/21/chartex" xmlns:cx3="http://schemas.microsoft.com/office/drawing/2016/5/9/chartex" xmlns:cx4="http://schemas.microsoft.com/office/drawing/2016/5/10/chartex" xmlns:cx5="http://schemas.microsoft.com/office/drawing/2016/5/11/chartex" xmlns:cx6="http://schemas.microsoft.com/office/drawing/2016/5/12/chartex" xmlns:cx7="http://schemas.microsoft.com/office/drawing/2016/5/13/chartex" xmlns:cx8="http://schemas.microsoft.com/office/drawing/2016/5/14/chartex" xmlns:mc="http://schemas.openxmlformats.org/markup-compatibility/2006" xmlns:aink="http://schemas.microsoft.com/office/drawing/2016/ink" xmlns:am3d="http://schemas.microsoft.com/office/drawing/2017/model3d" xmlns:o="urn:schemas-microsoft-com:office:office" xmlns:oel="http://schemas.microsoft.com/office/2019/extlst" xmlns:r="http://schemas.openxmlformats.org/officeDocument/2006/relationships" xmlns:m="http://schemas.openxmlformats.org/officeDocument/2006/math" xmlns:v="urn:schemas-microsoft-com:vml" xmlns:wp14="http://schemas.microsoft.com/office/word/2010/wordprocessingDrawing" xmlns:wp="http://schemas.openxmlformats.org/drawingml/2006/wordprocessingDrawing" xmlns:w10="urn:schemas-microsoft-com:office:word" xmlns:w="http://schemas.openxmlformats.org/wordprocessingml/2006/main" xmlns:w14="http://schemas.microsoft.com/office/word/2010/wordml" xmlns:w15="http://schemas.microsoft.com/office/word/2012/wordml" xmlns:w16cex="http://schemas.microsoft.com/office/word/2018/wordml/cex" xmlns:w16cid="http://schemas.microsoft.com/office/word/2016/wordml/cid" xmlns:w16="http://schemas.microsoft.com/office/word/2018/wordml" xmlns:w16sdtdh="http://schemas.microsoft.com/office/word/2020/wordml/sdtdatahash" xmlns:w16se="http://schemas.microsoft.com/office/word/2015/wordml/symex" xmlns:wpg="http://schemas.microsoft.com/office/word/2010/wordprocessingGroup" xmlns:wpi="http://schemas.microsoft.com/office/word/2010/wordprocessingInk" xmlns:wne="http://schemas.microsoft.com/office/word/2006/wordml" xmlns:wps="http://schemas.microsoft.com/office/word/2010/wordprocessingShape" mc:Ignorable="w14 w15 w16se w16cid w16 w16cex w16sdtdh wp14">
+  <w:abstractNum w:abstractNumId="0" w15:restartNumberingAfterBreak="0">
+    <w:nsid w:val="00000001"/>
+    <w:multiLevelType w:val="hybridMultilevel"/>
+    <w:tmpl w:val="FFFFFFFF"/>
+    <w:lvl w:ilvl="0" w:tplc="00000001">
+      <w:start w:val="1"/>
+      <w:numFmt w:val="bullet"/>
+      <w:lvlText w:val=""/>
+      <w:lvlJc w:val="left"/>
+      <w:pPr>
+        <w:ind w:left="720" w:hanging="360"/>
+      </w:pPr>
+    </w:lvl>
+    <w:lvl w:ilvl="1" w:tplc="00000002">
+      <w:start w:val="1"/>
+      <w:numFmt w:val="bullet"/>
+      <w:lvlText w:val="•"/>
+      <w:lvlJc w:val="left"/>
+      <w:pPr>
+        <w:ind w:left="1440" w:hanging="360"/>
+      </w:pPr>
+    </w:lvl>
+    <w:lvl w:ilvl="2" w:tplc="00000003">
+      <w:start w:val="1"/>
+      <w:numFmt w:val="bullet"/>
+      <w:lvlText w:val="•"/>
+      <w:lvlJc w:val="left"/>
+      <w:pPr>
+        <w:ind w:left="2160" w:hanging="360"/>
+      </w:pPr>
+    </w:lvl>
+    <w:lvl w:ilvl="3" w:tplc="FFFFFFFF">
+      <w:numFmt w:val="decimal"/>
+      <w:lvlText w:val=""/>
+      <w:lvlJc w:val="left"/>
+    </w:lvl>
+    <w:lvl w:ilvl="4" w:tplc="FFFFFFFF">
+      <w:numFmt w:val="decimal"/>
+      <w:lvlText w:val=""/>
+      <w:lvlJc w:val="left"/>
+    </w:lvl>
+    <w:lvl w:ilvl="5" w:tplc="FFFFFFFF">
+      <w:numFmt w:val="decimal"/>
+      <w:lvlText w:val=""/>
+      <w:lvlJc w:val="left"/>
+    </w:lvl>
+    <w:lvl w:ilvl="6" w:tplc="FFFFFFFF">
+      <w:numFmt w:val="decimal"/>
+      <w:lvlText w:val=""/>
+      <w:lvlJc w:val="left"/>
+    </w:lvl>
+    <w:lvl w:ilvl="7" w:tplc="FFFFFFFF">
+      <w:numFmt w:val="decimal"/>
+      <w:lvlText w:val=""/>
+      <w:lvlJc w:val="left"/>
+    </w:lvl>
+    <w:lvl w:ilvl="8" w:tplc="FFFFFFFF">
+      <w:numFmt w:val="decimal"/>
+      <w:lvlText w:val=""/>
+      <w:lvlJc w:val="left"/>
+    </w:lvl>
+  </w:abstractNum>
+  <w:num w:numId="1" w16cid:durableId="1680817402">
+    <w:abstractNumId w:val="0"/>
+  </w:num>
+</w:numbering>
 </file>
 
 <file path=word/styles.xml><?xml version="1.0" encoding="utf-8"?>
@@ -2196,7 +3004,7 @@
   <dgm:whole/>
   <dgm:extLst>
     <a:ext uri="http://schemas.microsoft.com/office/drawing/2008/diagram">
-      <dsp:dataModelExt xmlns:dsp="http://schemas.microsoft.com/office/drawing/2008/diagram" relId="rId10" minVer="http://schemas.openxmlformats.org/drawingml/2006/diagram"/>
+      <dsp:dataModelExt xmlns:dsp="http://schemas.microsoft.com/office/drawing/2008/diagram" relId="rId11" minVer="http://schemas.openxmlformats.org/drawingml/2006/diagram"/>
     </a:ext>
   </dgm:extLst>
 </dgm:dataModel>
@@ -3677,7 +4485,7 @@
   <dgm:whole/>
   <dgm:extLst>
     <a:ext uri="http://schemas.microsoft.com/office/drawing/2008/diagram">
-      <dsp:dataModelExt xmlns:dsp="http://schemas.microsoft.com/office/drawing/2008/diagram" relId="rId15" minVer="http://schemas.openxmlformats.org/drawingml/2006/diagram"/>
+      <dsp:dataModelExt xmlns:dsp="http://schemas.microsoft.com/office/drawing/2008/diagram" relId="rId16" minVer="http://schemas.openxmlformats.org/drawingml/2006/diagram"/>
     </a:ext>
   </dgm:extLst>
 </dgm:dataModel>

</xml_diff>